<commit_message>
Adding schedule to router
</commit_message>
<xml_diff>
--- a/docs/Table tennis booking system.docx
+++ b/docs/Table tennis booking system.docx
@@ -211,10 +211,306 @@
     </w:p>
     <w:p>
       <w:pPr>
-        <w:pStyle w:val="ListParagraph"/>
-      </w:pPr>
-    </w:p>
+        <w:pStyle w:val="Heading2"/>
+      </w:pPr>
+      <w:r>
+        <w:t>Classes</w:t>
+      </w:r>
+    </w:p>
+    <w:tbl>
+      <w:tblPr>
+        <w:tblStyle w:val="TableGrid"/>
+        <w:tblW w:w="0" w:type="auto"/>
+        <w:tblLook w:val="04A0" w:firstRow="1" w:lastRow="0" w:firstColumn="1" w:lastColumn="0" w:noHBand="0" w:noVBand="1"/>
+      </w:tblPr>
+      <w:tblGrid>
+        <w:gridCol w:w="3485"/>
+        <w:gridCol w:w="3485"/>
+        <w:gridCol w:w="3486"/>
+      </w:tblGrid>
+      <w:tr>
+        <w:tc>
+          <w:tcPr>
+            <w:tcW w:w="3485" w:type="dxa"/>
+          </w:tcPr>
+          <w:p>
+            <w:pPr>
+              <w:pStyle w:val="Heading3"/>
+            </w:pPr>
+            <w:r>
+              <w:t>Session</w:t>
+            </w:r>
+          </w:p>
+          <w:p>
+            <w:r>
+              <w:t>Day: Date;</w:t>
+            </w:r>
+          </w:p>
+          <w:p>
+            <w:proofErr w:type="spellStart"/>
+            <w:r>
+              <w:t>StartTime</w:t>
+            </w:r>
+            <w:proofErr w:type="spellEnd"/>
+            <w:r>
+              <w:t>: Time;</w:t>
+            </w:r>
+          </w:p>
+          <w:p>
+            <w:proofErr w:type="spellStart"/>
+            <w:r>
+              <w:t>EndTime</w:t>
+            </w:r>
+            <w:proofErr w:type="spellEnd"/>
+            <w:r>
+              <w:t>: Time;</w:t>
+            </w:r>
+          </w:p>
+          <w:p>
+            <w:proofErr w:type="spellStart"/>
+            <w:r>
+              <w:t>IsBookable</w:t>
+            </w:r>
+            <w:proofErr w:type="spellEnd"/>
+            <w:r>
+              <w:t xml:space="preserve">: </w:t>
+            </w:r>
+            <w:proofErr w:type="spellStart"/>
+            <w:r>
+              <w:t>boolean</w:t>
+            </w:r>
+            <w:proofErr w:type="spellEnd"/>
+            <w:r>
+              <w:t>;</w:t>
+            </w:r>
+          </w:p>
+          <w:p>
+            <w:proofErr w:type="spellStart"/>
+            <w:r>
+              <w:t>DayName</w:t>
+            </w:r>
+            <w:proofErr w:type="spellEnd"/>
+            <w:r>
+              <w:t>: string;</w:t>
+            </w:r>
+          </w:p>
+          <w:p>
+            <w:proofErr w:type="spellStart"/>
+            <w:r>
+              <w:t>IsBooked</w:t>
+            </w:r>
+            <w:proofErr w:type="spellEnd"/>
+            <w:r>
+              <w:t xml:space="preserve">: </w:t>
+            </w:r>
+            <w:proofErr w:type="spellStart"/>
+            <w:r>
+              <w:t>boolean</w:t>
+            </w:r>
+            <w:proofErr w:type="spellEnd"/>
+            <w:r>
+              <w:t>;</w:t>
+            </w:r>
+          </w:p>
+          <w:p>
+            <w:proofErr w:type="spellStart"/>
+            <w:r>
+              <w:t>PartnerName</w:t>
+            </w:r>
+            <w:proofErr w:type="spellEnd"/>
+            <w:r>
+              <w:t>: string;</w:t>
+            </w:r>
+          </w:p>
+          <w:p>
+            <w:proofErr w:type="spellStart"/>
+            <w:r>
+              <w:t>HasTickets</w:t>
+            </w:r>
+            <w:proofErr w:type="spellEnd"/>
+            <w:r>
+              <w:t xml:space="preserve">: </w:t>
+            </w:r>
+            <w:proofErr w:type="spellStart"/>
+            <w:r>
+              <w:t>boolean</w:t>
+            </w:r>
+            <w:proofErr w:type="spellEnd"/>
+            <w:r>
+              <w:t>;</w:t>
+            </w:r>
+          </w:p>
+          <w:p/>
+        </w:tc>
+        <w:tc>
+          <w:tcPr>
+            <w:tcW w:w="3485" w:type="dxa"/>
+          </w:tcPr>
+          <w:p>
+            <w:pPr>
+              <w:pStyle w:val="Heading3"/>
+            </w:pPr>
+            <w:r>
+              <w:t>Schedule</w:t>
+            </w:r>
+          </w:p>
+          <w:p>
+            <w:r>
+              <w:t>StartDate: Date;</w:t>
+            </w:r>
+          </w:p>
+          <w:p>
+            <w:proofErr w:type="spellStart"/>
+            <w:r>
+              <w:t>EndDate</w:t>
+            </w:r>
+            <w:proofErr w:type="spellEnd"/>
+            <w:r>
+              <w:t>: Date;</w:t>
+            </w:r>
+          </w:p>
+          <w:p>
+            <w:r>
+              <w:t>Sessions: Session[];</w:t>
+            </w:r>
+          </w:p>
+          <w:p/>
+        </w:tc>
+        <w:tc>
+          <w:tcPr>
+            <w:tcW w:w="3486" w:type="dxa"/>
+          </w:tcPr>
+          <w:p>
+            <w:pPr>
+              <w:pStyle w:val="Heading3"/>
+            </w:pPr>
+            <w:r>
+              <w:t>Booking</w:t>
+            </w:r>
+          </w:p>
+          <w:p>
+            <w:r>
+              <w:t>Schedule: Schedule;</w:t>
+            </w:r>
+          </w:p>
+          <w:p>
+            <w:r>
+              <w:t>Session : Session;</w:t>
+            </w:r>
+          </w:p>
+          <w:p>
+            <w:proofErr w:type="spellStart"/>
+            <w:r>
+              <w:t>BookedBy</w:t>
+            </w:r>
+            <w:proofErr w:type="spellEnd"/>
+            <w:r>
+              <w:t>: Person;</w:t>
+            </w:r>
+          </w:p>
+          <w:p>
+            <w:r>
+              <w:t>Partner: Person;</w:t>
+            </w:r>
+          </w:p>
+          <w:p>
+            <w:proofErr w:type="spellStart"/>
+            <w:r>
+              <w:t>CreatedDate</w:t>
+            </w:r>
+            <w:proofErr w:type="spellEnd"/>
+            <w:r>
+              <w:t>: Date;</w:t>
+            </w:r>
+          </w:p>
+          <w:p/>
+        </w:tc>
+      </w:tr>
+      <w:tr>
+        <w:tc>
+          <w:tcPr>
+            <w:tcW w:w="3485" w:type="dxa"/>
+          </w:tcPr>
+          <w:p>
+            <w:pPr>
+              <w:pStyle w:val="Heading3"/>
+            </w:pPr>
+            <w:r>
+              <w:t>Person</w:t>
+            </w:r>
+          </w:p>
+          <w:p>
+            <w:r>
+              <w:t>FirstName: String;</w:t>
+            </w:r>
+          </w:p>
+          <w:p>
+            <w:proofErr w:type="spellStart"/>
+            <w:r>
+              <w:t>LastName</w:t>
+            </w:r>
+            <w:proofErr w:type="spellEnd"/>
+            <w:r>
+              <w:t>: String;</w:t>
+            </w:r>
+          </w:p>
+          <w:p>
+            <w:r>
+              <w:t>Email: String;</w:t>
+            </w:r>
+          </w:p>
+          <w:p>
+            <w:r>
+              <w:t>Phone: String</w:t>
+            </w:r>
+          </w:p>
+          <w:p>
+            <w:pPr>
+              <w:pStyle w:val="Heading3"/>
+              <w:outlineLvl w:val="2"/>
+            </w:pPr>
+          </w:p>
+        </w:tc>
+        <w:tc>
+          <w:tcPr>
+            <w:tcW w:w="3485" w:type="dxa"/>
+          </w:tcPr>
+          <w:p>
+            <w:pPr>
+              <w:pStyle w:val="Heading3"/>
+              <w:outlineLvl w:val="2"/>
+            </w:pPr>
+          </w:p>
+        </w:tc>
+        <w:tc>
+          <w:tcPr>
+            <w:tcW w:w="3486" w:type="dxa"/>
+          </w:tcPr>
+          <w:p>
+            <w:pPr>
+              <w:pStyle w:val="Heading3"/>
+              <w:outlineLvl w:val="2"/>
+            </w:pPr>
+          </w:p>
+        </w:tc>
+      </w:tr>
+    </w:tbl>
     <w:p/>
+    <w:p>
+      <w:pPr>
+        <w:spacing w:after="0" w:line="240" w:lineRule="auto"/>
+      </w:pPr>
+    </w:p>
+    <w:p>
+      <w:pPr>
+        <w:spacing w:after="0" w:line="240" w:lineRule="auto"/>
+      </w:pPr>
+    </w:p>
+    <w:p>
+      <w:pPr>
+        <w:spacing w:after="0" w:line="240" w:lineRule="auto"/>
+      </w:pPr>
+    </w:p>
     <w:sectPr>
       <w:pgSz w:w="11906" w:h="16838"/>
       <w:pgMar w:top="720" w:right="720" w:bottom="720" w:left="720" w:header="708" w:footer="708" w:gutter="0"/>
@@ -558,6 +854,7 @@
     <w:lsdException w:name="HTML Sample" w:semiHidden="1" w:unhideWhenUsed="1"/>
     <w:lsdException w:name="HTML Typewriter" w:semiHidden="1" w:unhideWhenUsed="1"/>
     <w:lsdException w:name="HTML Variable" w:semiHidden="1" w:unhideWhenUsed="1"/>
+    <w:lsdException w:name="Normal Table" w:semiHidden="1" w:unhideWhenUsed="1"/>
     <w:lsdException w:name="annotation subject" w:semiHidden="1" w:unhideWhenUsed="1"/>
     <w:lsdException w:name="No List" w:semiHidden="1" w:unhideWhenUsed="1"/>
     <w:lsdException w:name="Outline List 1" w:semiHidden="1" w:unhideWhenUsed="1"/>
@@ -604,8 +901,10 @@
     <w:lsdException w:name="Table Subtle 2" w:semiHidden="1" w:unhideWhenUsed="1"/>
     <w:lsdException w:name="Table Web 1" w:semiHidden="1" w:unhideWhenUsed="1"/>
     <w:lsdException w:name="Table Web 2" w:semiHidden="1" w:unhideWhenUsed="1"/>
+    <w:lsdException w:name="Table Web 3" w:semiHidden="1" w:unhideWhenUsed="1"/>
     <w:lsdException w:name="Balloon Text" w:semiHidden="1" w:unhideWhenUsed="1"/>
     <w:lsdException w:name="Table Grid" w:uiPriority="39"/>
+    <w:lsdException w:name="Table Theme" w:semiHidden="1" w:unhideWhenUsed="1"/>
     <w:lsdException w:name="Placeholder Text" w:semiHidden="1"/>
     <w:lsdException w:name="No Spacing" w:uiPriority="1" w:qFormat="1"/>
     <w:lsdException w:name="Light Shading" w:uiPriority="60"/>
@@ -830,6 +1129,10 @@
   <w:style w:type="paragraph" w:default="1" w:styleId="Normal">
     <w:name w:val="Normal"/>
     <w:qFormat/>
+    <w:rsid w:val="00BD0C44"/>
+    <w:rPr>
+      <w:sz w:val="18"/>
+    </w:rPr>
   </w:style>
   <w:style w:type="paragraph" w:styleId="Heading1">
     <w:name w:val="heading 1"/>
@@ -972,6 +1275,25 @@
       <w:sz w:val="24"/>
       <w:szCs w:val="24"/>
     </w:rPr>
+  </w:style>
+  <w:style w:type="table" w:styleId="TableGrid">
+    <w:name w:val="Table Grid"/>
+    <w:basedOn w:val="TableNormal"/>
+    <w:uiPriority w:val="39"/>
+    <w:rsid w:val="00AF5E81"/>
+    <w:pPr>
+      <w:spacing w:after="0" w:line="240" w:lineRule="auto"/>
+    </w:pPr>
+    <w:tblPr>
+      <w:tblBorders>
+        <w:top w:val="single" w:sz="4" w:space="0" w:color="auto"/>
+        <w:left w:val="single" w:sz="4" w:space="0" w:color="auto"/>
+        <w:bottom w:val="single" w:sz="4" w:space="0" w:color="auto"/>
+        <w:right w:val="single" w:sz="4" w:space="0" w:color="auto"/>
+        <w:insideH w:val="single" w:sz="4" w:space="0" w:color="auto"/>
+        <w:insideV w:val="single" w:sz="4" w:space="0" w:color="auto"/>
+      </w:tblBorders>
+    </w:tblPr>
   </w:style>
 </w:styles>
 </file>

</xml_diff>